<commit_message>
Hotfix algorithm; add README; option to turn off showing data
</commit_message>
<xml_diff>
--- a/UPGMA.docx
+++ b/UPGMA.docx
@@ -43,10 +43,12 @@
           <w:szCs w:val="28"/>
           <w:lang w:val="pl-PL"/>
         </w:rPr>
-        <w:t xml:space="preserve">Kamila </w:t>
-      </w:r>
-      <w:proofErr w:type="spellStart"/>
-      <w:r>
+        <w:t>Kamila Kremis, 145300</w:t>
+      </w:r>
+    </w:p>
+    <w:p>
+      <w:pPr>
+        <w:jc w:val="center"/>
         <w:rPr>
           <w:b/>
           <w:bCs/>
@@ -54,9 +56,7 @@
           <w:szCs w:val="28"/>
           <w:lang w:val="pl-PL"/>
         </w:rPr>
-        <w:t>Kremis</w:t>
-      </w:r>
-      <w:proofErr w:type="spellEnd"/>
+      </w:pPr>
       <w:r>
         <w:rPr>
           <w:b/>
@@ -65,12 +65,41 @@
           <w:szCs w:val="28"/>
           <w:lang w:val="pl-PL"/>
         </w:rPr>
-        <w:t>, 145300</w:t>
-      </w:r>
-    </w:p>
-    <w:p>
-      <w:pPr>
-        <w:jc w:val="center"/>
+        <w:t>Dominik Łukasiewicz, 145290</w:t>
+      </w:r>
+    </w:p>
+    <w:p>
+      <w:pPr>
+        <w:rPr>
+          <w:sz w:val="28"/>
+          <w:szCs w:val="28"/>
+          <w:lang w:val="pl-PL"/>
+        </w:rPr>
+      </w:pPr>
+      <w:r>
+        <w:rPr>
+          <w:sz w:val="28"/>
+          <w:szCs w:val="28"/>
+          <w:lang w:val="pl-PL"/>
+        </w:rPr>
+        <w:t>Obsługa skryptu został opisany w README.MD</w:t>
+      </w:r>
+      <w:r>
+        <w:rPr>
+          <w:sz w:val="28"/>
+          <w:szCs w:val="28"/>
+          <w:lang w:val="pl-PL"/>
+        </w:rPr>
+        <w:t>.</w:t>
+      </w:r>
+    </w:p>
+    <w:p>
+      <w:pPr>
+        <w:pStyle w:val="Akapitzlist"/>
+        <w:numPr>
+          <w:ilvl w:val="0"/>
+          <w:numId w:val="1"/>
+        </w:numPr>
         <w:rPr>
           <w:b/>
           <w:bCs/>
@@ -87,44 +116,6 @@
           <w:szCs w:val="28"/>
           <w:lang w:val="pl-PL"/>
         </w:rPr>
-        <w:t>Dominik Łukasiewicz, 145290</w:t>
-      </w:r>
-    </w:p>
-    <w:p>
-      <w:pPr>
-        <w:jc w:val="center"/>
-        <w:rPr>
-          <w:b/>
-          <w:bCs/>
-          <w:sz w:val="28"/>
-          <w:szCs w:val="28"/>
-          <w:lang w:val="pl-PL"/>
-        </w:rPr>
-      </w:pPr>
-    </w:p>
-    <w:p>
-      <w:pPr>
-        <w:pStyle w:val="Akapitzlist"/>
-        <w:numPr>
-          <w:ilvl w:val="0"/>
-          <w:numId w:val="1"/>
-        </w:numPr>
-        <w:rPr>
-          <w:b/>
-          <w:bCs/>
-          <w:sz w:val="28"/>
-          <w:szCs w:val="28"/>
-          <w:lang w:val="pl-PL"/>
-        </w:rPr>
-      </w:pPr>
-      <w:r>
-        <w:rPr>
-          <w:b/>
-          <w:bCs/>
-          <w:sz w:val="28"/>
-          <w:szCs w:val="28"/>
-          <w:lang w:val="pl-PL"/>
-        </w:rPr>
         <w:t>Dane wejściowe:</w:t>
       </w:r>
     </w:p>
@@ -143,30 +134,13 @@
           <w:szCs w:val="24"/>
           <w:lang w:val="pl-PL"/>
         </w:rPr>
-        <w:t xml:space="preserve">Danymi wejściowymi jest macierz </w:t>
-      </w:r>
-      <w:proofErr w:type="spellStart"/>
-      <w:r>
-        <w:rPr>
-          <w:sz w:val="24"/>
-          <w:szCs w:val="24"/>
-          <w:lang w:val="pl-PL"/>
-        </w:rPr>
-        <w:t>NxN</w:t>
-      </w:r>
-      <w:proofErr w:type="spellEnd"/>
-      <w:r>
-        <w:rPr>
-          <w:sz w:val="24"/>
-          <w:szCs w:val="24"/>
-          <w:lang w:val="pl-PL"/>
-        </w:rPr>
-        <w:t xml:space="preserve"> przedstawiająca liście grafu oraz ich dystans do siebie. Przykładowa macierz:</w:t>
-      </w:r>
-    </w:p>
-    <w:p>
-      <w:pPr>
-        <w:pStyle w:val="Akapitzlist"/>
+        <w:t>Danymi wejściowymi jest macierz NxN przedstawiająca liście grafu oraz ich dystans do siebie. Przykładowa macierz:</w:t>
+      </w:r>
+    </w:p>
+    <w:p>
+      <w:pPr>
+        <w:pStyle w:val="Akapitzlist"/>
+        <w:ind w:left="170"/>
         <w:jc w:val="center"/>
         <w:rPr>
           <w:sz w:val="24"/>
@@ -278,12 +252,13 @@
           <w:szCs w:val="24"/>
           <w:lang w:val="pl-PL"/>
         </w:rPr>
-        <w:t>Lista wszystkich wierzchołków. Przykład:</w:t>
-      </w:r>
-    </w:p>
-    <w:p>
-      <w:pPr>
-        <w:jc w:val="center"/>
+        <w:t>Przekształcenia macierzy w każdym kroku. Przykład:</w:t>
+      </w:r>
+    </w:p>
+    <w:p>
+      <w:pPr>
+        <w:pStyle w:val="Akapitzlist"/>
+        <w:ind w:left="3231"/>
         <w:rPr>
           <w:sz w:val="24"/>
           <w:szCs w:val="24"/>
@@ -295,10 +270,10 @@
           <w:noProof/>
         </w:rPr>
         <w:drawing>
-          <wp:inline distT="0" distB="0" distL="0" distR="0" wp14:anchorId="3A81D13D" wp14:editId="375F9DA5">
-            <wp:extent cx="5760720" cy="196215"/>
-            <wp:effectExtent l="0" t="0" r="0" b="0"/>
-            <wp:docPr id="2" name="Obraz 2"/>
+          <wp:inline distT="0" distB="0" distL="0" distR="0" wp14:anchorId="6D21EE32" wp14:editId="49BBF318">
+            <wp:extent cx="1724025" cy="2514600"/>
+            <wp:effectExtent l="0" t="0" r="9525" b="0"/>
+            <wp:docPr id="4" name="Obraz 4"/>
             <wp:cNvGraphicFramePr>
               <a:graphicFrameLocks xmlns:a="http://schemas.openxmlformats.org/drawingml/2006/main" noChangeAspect="1"/>
             </wp:cNvGraphicFramePr>
@@ -318,7 +293,7 @@
                   <pic:spPr>
                     <a:xfrm>
                       <a:off x="0" y="0"/>
-                      <a:ext cx="5760720" cy="196215"/>
+                      <a:ext cx="1724025" cy="2514600"/>
                     </a:xfrm>
                     <a:prstGeom prst="rect">
                       <a:avLst/>
@@ -350,11 +325,12 @@
           <w:szCs w:val="24"/>
           <w:lang w:val="pl-PL"/>
         </w:rPr>
-        <w:t>Lista krawędzi wraz z wartościami między połączeniami. Przykład:</w:t>
-      </w:r>
-    </w:p>
-    <w:p>
-      <w:pPr>
+        <w:t>Lista wszystkich wierzchołków. Przykład:</w:t>
+      </w:r>
+    </w:p>
+    <w:p>
+      <w:pPr>
+        <w:jc w:val="center"/>
         <w:rPr>
           <w:sz w:val="24"/>
           <w:szCs w:val="24"/>
@@ -366,10 +342,10 @@
           <w:noProof/>
         </w:rPr>
         <w:drawing>
-          <wp:inline distT="0" distB="0" distL="0" distR="0" wp14:anchorId="430ED7D6" wp14:editId="6E742D28">
-            <wp:extent cx="5760720" cy="173355"/>
+          <wp:inline distT="0" distB="0" distL="0" distR="0" wp14:anchorId="3A81D13D" wp14:editId="375F9DA5">
+            <wp:extent cx="5760720" cy="196215"/>
             <wp:effectExtent l="0" t="0" r="0" b="0"/>
-            <wp:docPr id="3" name="Obraz 3"/>
+            <wp:docPr id="2" name="Obraz 2"/>
             <wp:cNvGraphicFramePr>
               <a:graphicFrameLocks xmlns:a="http://schemas.openxmlformats.org/drawingml/2006/main" noChangeAspect="1"/>
             </wp:cNvGraphicFramePr>
@@ -389,7 +365,7 @@
                   <pic:spPr>
                     <a:xfrm>
                       <a:off x="0" y="0"/>
-                      <a:ext cx="5760720" cy="173355"/>
+                      <a:ext cx="5760720" cy="196215"/>
                     </a:xfrm>
                     <a:prstGeom prst="rect">
                       <a:avLst/>
@@ -421,7 +397,7 @@
           <w:szCs w:val="24"/>
           <w:lang w:val="pl-PL"/>
         </w:rPr>
-        <w:t>Graf przedstawiający wierzchołki oraz krawędzie. Przykład:</w:t>
+        <w:t>Lista krawędzi wraz z wartościami między połączeniami. Przykład:</w:t>
       </w:r>
     </w:p>
     <w:p>
@@ -436,12 +412,11 @@
         <w:rPr>
           <w:noProof/>
         </w:rPr>
-        <w:lastRenderedPageBreak/>
         <w:drawing>
-          <wp:inline distT="0" distB="0" distL="0" distR="0" wp14:anchorId="5798E77A" wp14:editId="1FF52A15">
-            <wp:extent cx="5638800" cy="3686175"/>
-            <wp:effectExtent l="0" t="0" r="0" b="9525"/>
-            <wp:docPr id="5" name="Obraz 5"/>
+          <wp:inline distT="0" distB="0" distL="0" distR="0" wp14:anchorId="430ED7D6" wp14:editId="6E742D28">
+            <wp:extent cx="5760720" cy="173355"/>
+            <wp:effectExtent l="0" t="0" r="0" b="0"/>
+            <wp:docPr id="3" name="Obraz 3"/>
             <wp:cNvGraphicFramePr>
               <a:graphicFrameLocks xmlns:a="http://schemas.openxmlformats.org/drawingml/2006/main" noChangeAspect="1"/>
             </wp:cNvGraphicFramePr>
@@ -461,7 +436,7 @@
                   <pic:spPr>
                     <a:xfrm>
                       <a:off x="0" y="0"/>
-                      <a:ext cx="5638800" cy="3686175"/>
+                      <a:ext cx="5760720" cy="173355"/>
                     </a:xfrm>
                     <a:prstGeom prst="rect">
                       <a:avLst/>
@@ -478,32 +453,6 @@
       <w:pPr>
         <w:pStyle w:val="Akapitzlist"/>
         <w:numPr>
-          <w:ilvl w:val="0"/>
-          <w:numId w:val="1"/>
-        </w:numPr>
-        <w:rPr>
-          <w:b/>
-          <w:bCs/>
-          <w:sz w:val="28"/>
-          <w:szCs w:val="28"/>
-          <w:lang w:val="pl-PL"/>
-        </w:rPr>
-      </w:pPr>
-      <w:r>
-        <w:rPr>
-          <w:b/>
-          <w:bCs/>
-          <w:sz w:val="28"/>
-          <w:szCs w:val="28"/>
-          <w:lang w:val="pl-PL"/>
-        </w:rPr>
-        <w:t>Przykłady:</w:t>
-      </w:r>
-    </w:p>
-    <w:p>
-      <w:pPr>
-        <w:pStyle w:val="Akapitzlist"/>
-        <w:numPr>
           <w:ilvl w:val="1"/>
           <w:numId w:val="1"/>
         </w:numPr>
@@ -519,50 +468,11 @@
           <w:szCs w:val="24"/>
           <w:lang w:val="pl-PL"/>
         </w:rPr>
-        <w:t xml:space="preserve">Test 1 – </w:t>
-      </w:r>
-      <w:r>
-        <w:rPr>
-          <w:sz w:val="24"/>
-          <w:szCs w:val="24"/>
-          <w:lang w:val="pl-PL"/>
-        </w:rPr>
-        <w:t xml:space="preserve">dane wejściowe znajdują się w folderze </w:t>
-      </w:r>
-      <w:proofErr w:type="spellStart"/>
-      <w:r>
-        <w:rPr>
-          <w:sz w:val="24"/>
-          <w:szCs w:val="24"/>
-          <w:lang w:val="pl-PL"/>
-        </w:rPr>
-        <w:t>input</w:t>
-      </w:r>
-      <w:proofErr w:type="spellEnd"/>
-      <w:r>
-        <w:rPr>
-          <w:sz w:val="24"/>
-          <w:szCs w:val="24"/>
-          <w:lang w:val="pl-PL"/>
-        </w:rPr>
-        <w:t>\test.txt</w:t>
-      </w:r>
-    </w:p>
-    <w:p>
-      <w:pPr>
-        <w:pStyle w:val="Akapitzlist"/>
-        <w:ind w:left="1440"/>
-        <w:rPr>
-          <w:sz w:val="24"/>
-          <w:szCs w:val="24"/>
-          <w:lang w:val="pl-PL"/>
-        </w:rPr>
-      </w:pPr>
-    </w:p>
-    <w:p>
-      <w:pPr>
-        <w:pStyle w:val="Akapitzlist"/>
-        <w:ind w:left="0"/>
+        <w:t>Graf przedstawiający wierzchołki oraz krawędzie. Przykład:</w:t>
+      </w:r>
+    </w:p>
+    <w:p>
+      <w:pPr>
         <w:rPr>
           <w:sz w:val="24"/>
           <w:szCs w:val="24"/>
@@ -573,11 +483,12 @@
         <w:rPr>
           <w:noProof/>
         </w:rPr>
+        <w:lastRenderedPageBreak/>
         <w:drawing>
-          <wp:inline distT="0" distB="0" distL="0" distR="0" wp14:anchorId="73DAB47F" wp14:editId="3D25432B">
-            <wp:extent cx="5760720" cy="1627505"/>
-            <wp:effectExtent l="0" t="0" r="0" b="0"/>
-            <wp:docPr id="6" name="Obraz 6"/>
+          <wp:inline distT="0" distB="0" distL="0" distR="0" wp14:anchorId="5798E77A" wp14:editId="1FF52A15">
+            <wp:extent cx="5638800" cy="3686175"/>
+            <wp:effectExtent l="0" t="0" r="0" b="9525"/>
+            <wp:docPr id="5" name="Obraz 5"/>
             <wp:cNvGraphicFramePr>
               <a:graphicFrameLocks xmlns:a="http://schemas.openxmlformats.org/drawingml/2006/main" noChangeAspect="1"/>
             </wp:cNvGraphicFramePr>
@@ -597,7 +508,7 @@
                   <pic:spPr>
                     <a:xfrm>
                       <a:off x="0" y="0"/>
-                      <a:ext cx="5760720" cy="1627505"/>
+                      <a:ext cx="5638800" cy="3686175"/>
                     </a:xfrm>
                     <a:prstGeom prst="rect">
                       <a:avLst/>
@@ -613,13 +524,28 @@
     <w:p>
       <w:pPr>
         <w:pStyle w:val="Akapitzlist"/>
-        <w:ind w:left="0"/>
-        <w:rPr>
-          <w:sz w:val="24"/>
-          <w:szCs w:val="24"/>
-          <w:lang w:val="pl-PL"/>
-        </w:rPr>
-      </w:pPr>
+        <w:numPr>
+          <w:ilvl w:val="0"/>
+          <w:numId w:val="1"/>
+        </w:numPr>
+        <w:rPr>
+          <w:b/>
+          <w:bCs/>
+          <w:sz w:val="28"/>
+          <w:szCs w:val="28"/>
+          <w:lang w:val="pl-PL"/>
+        </w:rPr>
+      </w:pPr>
+      <w:r>
+        <w:rPr>
+          <w:b/>
+          <w:bCs/>
+          <w:sz w:val="28"/>
+          <w:szCs w:val="28"/>
+          <w:lang w:val="pl-PL"/>
+        </w:rPr>
+        <w:t>Przykłady:</w:t>
+      </w:r>
     </w:p>
     <w:p>
       <w:pPr>
@@ -640,65 +566,23 @@
           <w:szCs w:val="24"/>
           <w:lang w:val="pl-PL"/>
         </w:rPr>
-        <w:t>Test 2</w:t>
-      </w:r>
-      <w:r>
-        <w:rPr>
-          <w:sz w:val="24"/>
-          <w:szCs w:val="24"/>
-          <w:lang w:val="pl-PL"/>
-        </w:rPr>
-        <w:t xml:space="preserve"> </w:t>
-      </w:r>
-      <w:r>
-        <w:rPr>
-          <w:sz w:val="24"/>
-          <w:szCs w:val="24"/>
-          <w:lang w:val="pl-PL"/>
-        </w:rPr>
-        <w:t xml:space="preserve">– </w:t>
-      </w:r>
-      <w:r>
-        <w:rPr>
-          <w:sz w:val="24"/>
-          <w:szCs w:val="24"/>
-          <w:lang w:val="pl-PL"/>
-        </w:rPr>
-        <w:t xml:space="preserve">dane wejściowe znajdują się w folderze </w:t>
-      </w:r>
-      <w:proofErr w:type="spellStart"/>
-      <w:r>
-        <w:rPr>
-          <w:sz w:val="24"/>
-          <w:szCs w:val="24"/>
-          <w:lang w:val="pl-PL"/>
-        </w:rPr>
-        <w:t>input</w:t>
-      </w:r>
-      <w:proofErr w:type="spellEnd"/>
-      <w:r>
-        <w:rPr>
-          <w:sz w:val="24"/>
-          <w:szCs w:val="24"/>
-          <w:lang w:val="pl-PL"/>
-        </w:rPr>
-        <w:t>\test</w:t>
-      </w:r>
-      <w:r>
-        <w:rPr>
-          <w:sz w:val="24"/>
-          <w:szCs w:val="24"/>
-          <w:lang w:val="pl-PL"/>
-        </w:rPr>
-        <w:t>2</w:t>
-      </w:r>
-      <w:r>
-        <w:rPr>
-          <w:sz w:val="24"/>
-          <w:szCs w:val="24"/>
-          <w:lang w:val="pl-PL"/>
-        </w:rPr>
-        <w:t>.txt</w:t>
+        <w:t xml:space="preserve">Test 1 – </w:t>
+      </w:r>
+      <w:r>
+        <w:rPr>
+          <w:sz w:val="24"/>
+          <w:szCs w:val="24"/>
+          <w:lang w:val="pl-PL"/>
+        </w:rPr>
+        <w:t>dane wejściowe znajdują się w folderze input\test.txt</w:t>
+      </w:r>
+      <w:r>
+        <w:rPr>
+          <w:sz w:val="24"/>
+          <w:szCs w:val="24"/>
+          <w:lang w:val="pl-PL"/>
+        </w:rPr>
+        <w:t>. Instancja miała na celu sprawdzenie ogólne działanie programu.</w:t>
       </w:r>
     </w:p>
     <w:p>
@@ -727,10 +611,10 @@
           <w:noProof/>
         </w:rPr>
         <w:drawing>
-          <wp:inline distT="0" distB="0" distL="0" distR="0" wp14:anchorId="3ECC8A45" wp14:editId="648899C5">
-            <wp:extent cx="5760720" cy="1519555"/>
-            <wp:effectExtent l="0" t="0" r="0" b="4445"/>
-            <wp:docPr id="7" name="Obraz 7"/>
+          <wp:inline distT="0" distB="0" distL="0" distR="0" wp14:anchorId="03060D5A" wp14:editId="468C615C">
+            <wp:extent cx="5760720" cy="3337560"/>
+            <wp:effectExtent l="0" t="0" r="0" b="0"/>
+            <wp:docPr id="9" name="Obraz 9"/>
             <wp:cNvGraphicFramePr>
               <a:graphicFrameLocks xmlns:a="http://schemas.openxmlformats.org/drawingml/2006/main" noChangeAspect="1"/>
             </wp:cNvGraphicFramePr>
@@ -750,7 +634,7 @@
                   <pic:spPr>
                     <a:xfrm>
                       <a:off x="0" y="0"/>
-                      <a:ext cx="5760720" cy="1519555"/>
+                      <a:ext cx="5760720" cy="3337560"/>
                     </a:xfrm>
                     <a:prstGeom prst="rect">
                       <a:avLst/>
@@ -766,29 +650,7 @@
     <w:p>
       <w:pPr>
         <w:pStyle w:val="Akapitzlist"/>
-        <w:ind w:left="1440"/>
-        <w:rPr>
-          <w:sz w:val="24"/>
-          <w:szCs w:val="24"/>
-          <w:lang w:val="pl-PL"/>
-        </w:rPr>
-      </w:pPr>
-    </w:p>
-    <w:p>
-      <w:pPr>
-        <w:pStyle w:val="Akapitzlist"/>
-        <w:ind w:left="1440"/>
-        <w:rPr>
-          <w:sz w:val="24"/>
-          <w:szCs w:val="24"/>
-          <w:lang w:val="pl-PL"/>
-        </w:rPr>
-      </w:pPr>
-    </w:p>
-    <w:p>
-      <w:pPr>
-        <w:pStyle w:val="Akapitzlist"/>
-        <w:ind w:left="1440"/>
+        <w:ind w:left="0"/>
         <w:rPr>
           <w:sz w:val="24"/>
           <w:szCs w:val="24"/>
@@ -815,8 +677,7 @@
           <w:szCs w:val="24"/>
           <w:lang w:val="pl-PL"/>
         </w:rPr>
-        <w:lastRenderedPageBreak/>
-        <w:t>Test 3</w:t>
+        <w:t>Test 2</w:t>
       </w:r>
       <w:r>
         <w:rPr>
@@ -840,41 +701,31 @@
           <w:szCs w:val="24"/>
           <w:lang w:val="pl-PL"/>
         </w:rPr>
-        <w:t xml:space="preserve">dane wejściowe znajdują się w folderze </w:t>
-      </w:r>
-      <w:proofErr w:type="spellStart"/>
-      <w:r>
-        <w:rPr>
-          <w:sz w:val="24"/>
-          <w:szCs w:val="24"/>
-          <w:lang w:val="pl-PL"/>
-        </w:rPr>
-        <w:t>input</w:t>
-      </w:r>
-      <w:proofErr w:type="spellEnd"/>
-      <w:r>
-        <w:rPr>
-          <w:sz w:val="24"/>
-          <w:szCs w:val="24"/>
-          <w:lang w:val="pl-PL"/>
-        </w:rPr>
-        <w:t>\test</w:t>
-      </w:r>
-      <w:r>
-        <w:rPr>
-          <w:sz w:val="24"/>
-          <w:szCs w:val="24"/>
-          <w:lang w:val="pl-PL"/>
-        </w:rPr>
-        <w:t>3</w:t>
-      </w:r>
-      <w:r>
-        <w:rPr>
-          <w:sz w:val="24"/>
-          <w:szCs w:val="24"/>
-          <w:lang w:val="pl-PL"/>
-        </w:rPr>
-        <w:t>.txt</w:t>
+        <w:t>dane wejściowe znajdują się w folderze input\test2.txt</w:t>
+      </w:r>
+      <w:r>
+        <w:rPr>
+          <w:sz w:val="24"/>
+          <w:szCs w:val="24"/>
+          <w:lang w:val="pl-PL"/>
+        </w:rPr>
+        <w:t xml:space="preserve">. Instancja miała na celu sprawdzić jak algorytm sobie radzi dla instancji w której jest dużo </w:t>
+      </w:r>
+      <w:r>
+        <w:rPr>
+          <w:sz w:val="24"/>
+          <w:szCs w:val="24"/>
+          <w:lang w:val="pl-PL"/>
+        </w:rPr>
+        <w:t>powtarzających</w:t>
+      </w:r>
+      <w:r>
+        <w:rPr>
+          <w:sz w:val="24"/>
+          <w:szCs w:val="24"/>
+          <w:lang w:val="pl-PL"/>
+        </w:rPr>
+        <w:t xml:space="preserve"> się wartości.</w:t>
       </w:r>
     </w:p>
     <w:p>
@@ -890,6 +741,8 @@
     </w:p>
     <w:p>
       <w:pPr>
+        <w:pStyle w:val="Akapitzlist"/>
+        <w:ind w:left="0"/>
         <w:rPr>
           <w:sz w:val="24"/>
           <w:szCs w:val="24"/>
@@ -901,10 +754,10 @@
           <w:noProof/>
         </w:rPr>
         <w:drawing>
-          <wp:inline distT="0" distB="0" distL="0" distR="0" wp14:anchorId="2D659376" wp14:editId="4FBA1BDE">
-            <wp:extent cx="5760720" cy="1489075"/>
-            <wp:effectExtent l="0" t="0" r="0" b="0"/>
-            <wp:docPr id="8" name="Obraz 8"/>
+          <wp:inline distT="0" distB="0" distL="0" distR="0" wp14:anchorId="27D0F13B" wp14:editId="75A99063">
+            <wp:extent cx="5760720" cy="3171825"/>
+            <wp:effectExtent l="0" t="0" r="0" b="9525"/>
+            <wp:docPr id="10" name="Obraz 10"/>
             <wp:cNvGraphicFramePr>
               <a:graphicFrameLocks xmlns:a="http://schemas.openxmlformats.org/drawingml/2006/main" noChangeAspect="1"/>
             </wp:cNvGraphicFramePr>
@@ -924,7 +777,7 @@
                   <pic:spPr>
                     <a:xfrm>
                       <a:off x="0" y="0"/>
-                      <a:ext cx="6220104" cy="1607820"/>
+                      <a:ext cx="5760720" cy="3171825"/>
                     </a:xfrm>
                     <a:prstGeom prst="rect">
                       <a:avLst/>
@@ -936,6 +789,140 @@
           </wp:inline>
         </w:drawing>
       </w:r>
+    </w:p>
+    <w:p>
+      <w:pPr>
+        <w:pStyle w:val="Akapitzlist"/>
+        <w:ind w:left="1440"/>
+        <w:rPr>
+          <w:sz w:val="24"/>
+          <w:szCs w:val="24"/>
+          <w:lang w:val="pl-PL"/>
+        </w:rPr>
+      </w:pPr>
+    </w:p>
+    <w:p>
+      <w:pPr>
+        <w:pStyle w:val="Akapitzlist"/>
+        <w:numPr>
+          <w:ilvl w:val="1"/>
+          <w:numId w:val="1"/>
+        </w:numPr>
+        <w:rPr>
+          <w:sz w:val="24"/>
+          <w:szCs w:val="24"/>
+          <w:lang w:val="pl-PL"/>
+        </w:rPr>
+      </w:pPr>
+      <w:r>
+        <w:rPr>
+          <w:sz w:val="24"/>
+          <w:szCs w:val="24"/>
+          <w:lang w:val="pl-PL"/>
+        </w:rPr>
+        <w:t>Test 3</w:t>
+      </w:r>
+      <w:r>
+        <w:rPr>
+          <w:sz w:val="24"/>
+          <w:szCs w:val="24"/>
+          <w:lang w:val="pl-PL"/>
+        </w:rPr>
+        <w:t xml:space="preserve"> </w:t>
+      </w:r>
+      <w:r>
+        <w:rPr>
+          <w:sz w:val="24"/>
+          <w:szCs w:val="24"/>
+          <w:lang w:val="pl-PL"/>
+        </w:rPr>
+        <w:t xml:space="preserve">– </w:t>
+      </w:r>
+      <w:r>
+        <w:rPr>
+          <w:sz w:val="24"/>
+          <w:szCs w:val="24"/>
+          <w:lang w:val="pl-PL"/>
+        </w:rPr>
+        <w:t>dane wejściowe znajdują się w folderze input\test3.txt</w:t>
+      </w:r>
+      <w:r>
+        <w:rPr>
+          <w:sz w:val="24"/>
+          <w:szCs w:val="24"/>
+          <w:lang w:val="pl-PL"/>
+        </w:rPr>
+        <w:t>. Instancja miała na celu sprawdzenie poprawności działania programu dla instancji które mają rozbudowane cluster’y.</w:t>
+      </w:r>
+    </w:p>
+    <w:p>
+      <w:pPr>
+        <w:pStyle w:val="Akapitzlist"/>
+        <w:ind w:left="1440"/>
+        <w:rPr>
+          <w:sz w:val="24"/>
+          <w:szCs w:val="24"/>
+          <w:lang w:val="pl-PL"/>
+        </w:rPr>
+      </w:pPr>
+    </w:p>
+    <w:p>
+      <w:pPr>
+        <w:rPr>
+          <w:sz w:val="24"/>
+          <w:szCs w:val="24"/>
+          <w:lang w:val="pl-PL"/>
+        </w:rPr>
+      </w:pPr>
+      <w:r>
+        <w:rPr>
+          <w:noProof/>
+        </w:rPr>
+        <w:drawing>
+          <wp:inline distT="0" distB="0" distL="0" distR="0" wp14:anchorId="35AF831D" wp14:editId="5E49EF9C">
+            <wp:extent cx="5760720" cy="2686685"/>
+            <wp:effectExtent l="0" t="0" r="0" b="0"/>
+            <wp:docPr id="13" name="Obraz 13"/>
+            <wp:cNvGraphicFramePr>
+              <a:graphicFrameLocks xmlns:a="http://schemas.openxmlformats.org/drawingml/2006/main" noChangeAspect="1"/>
+            </wp:cNvGraphicFramePr>
+            <a:graphic xmlns:a="http://schemas.openxmlformats.org/drawingml/2006/main">
+              <a:graphicData uri="http://schemas.openxmlformats.org/drawingml/2006/picture">
+                <pic:pic xmlns:pic="http://schemas.openxmlformats.org/drawingml/2006/picture">
+                  <pic:nvPicPr>
+                    <pic:cNvPr id="1" name=""/>
+                    <pic:cNvPicPr/>
+                  </pic:nvPicPr>
+                  <pic:blipFill>
+                    <a:blip r:embed="rId12"/>
+                    <a:stretch>
+                      <a:fillRect/>
+                    </a:stretch>
+                  </pic:blipFill>
+                  <pic:spPr>
+                    <a:xfrm>
+                      <a:off x="0" y="0"/>
+                      <a:ext cx="5760720" cy="2686685"/>
+                    </a:xfrm>
+                    <a:prstGeom prst="rect">
+                      <a:avLst/>
+                    </a:prstGeom>
+                  </pic:spPr>
+                </pic:pic>
+              </a:graphicData>
+            </a:graphic>
+          </wp:inline>
+        </w:drawing>
+      </w:r>
+    </w:p>
+    <w:p>
+      <w:pPr>
+        <w:rPr>
+          <w:sz w:val="24"/>
+          <w:szCs w:val="24"/>
+          <w:lang w:val="pl-PL"/>
+        </w:rPr>
+      </w:pPr>
     </w:p>
     <w:sectPr>
       <w:pgSz w:w="11906" w:h="16838"/>
@@ -952,7 +939,7 @@
   <w:abstractNum w:abstractNumId="0" w15:restartNumberingAfterBreak="0">
     <w:nsid w:val="370A2865"/>
     <w:multiLevelType w:val="hybridMultilevel"/>
-    <w:tmpl w:val="453A57B8"/>
+    <w:tmpl w:val="09EE55A2"/>
     <w:lvl w:ilvl="0" w:tplc="04150001">
       <w:start w:val="1"/>
       <w:numFmt w:val="bullet"/>

</xml_diff>